<commit_message>
dokumen SO diperbaiki tabelnya dan jurnal umum
</commit_message>
<xml_diff>
--- a/public/hasil_dokumen/invoice_SO22071.docx
+++ b/public/hasil_dokumen/invoice_SO22071.docx
@@ -1661,7 +1661,7 @@
                                       <w:sz w:val="18"/>
                                       <w:lang w:val="en-US"/>
                                     </w:rPr>
-                                    <w:t>29 July 22</w:t>
+                                    <w:t>21 September 22</w:t>
                                   </w:r>
                                 </w:p>
                               </w:tc>
@@ -2344,7 +2344,7 @@
                                       <w:sz w:val="16"/>
                                       <w:lang w:val="en-US"/>
                                     </w:rPr>
-                                    <w:t>Soap</w:t>
+                                    <w:t>SOAP</w:t>
                                   </w:r>
                                 </w:p>
                                 <w:p>
@@ -3044,7 +3044,7 @@
                                 <w:sz w:val="18"/>
                                 <w:lang w:val="en-US"/>
                               </w:rPr>
-                              <w:t>29 July 22</w:t>
+                              <w:t>21 September 22</w:t>
                             </w:r>
                           </w:p>
                         </w:tc>
@@ -3727,7 +3727,7 @@
                                 <w:sz w:val="16"/>
                                 <w:lang w:val="en-US"/>
                               </w:rPr>
-                              <w:t>Soap</w:t>
+                              <w:t>SOAP</w:t>
                             </w:r>
                           </w:p>
                           <w:p>
@@ -4521,8 +4521,6 @@
                 1
                 <w:br/>
                   2
-                <w:br/>
-                  3
               </w:t>
             </w:r>
           </w:p>
@@ -4552,11 +4550,9 @@
                 <w:lang w:val="en-US"/>
               </w:rPr>
               <w:t>
-                Trucking
+                trucking
                 <w:br/>
-                 Trucking
-                <w:br/>
-                 Trucking untuk joe trucking
+                 trucking
               </w:t>
             </w:r>
           </w:p>
@@ -4590,8 +4586,6 @@
                 1
                 <w:br/>
                   1
-                <w:br/>
-                  4
               </w:t>
             </w:r>
           </w:p>
@@ -4625,8 +4619,6 @@
                 40000
                 <w:br/>
                   50000
-                <w:br/>
-                  40000
               </w:t>
             </w:r>
           </w:p>
@@ -4660,8 +4652,6 @@
                 40000
                 <w:br/>
                   50000
-                <w:br/>
-                  160000
               </w:t>
             </w:r>
           </w:p>
@@ -4693,8 +4683,6 @@
               </w:rPr>
               <w:t>
                 0
-                <w:br/>
-                  0
                 <w:br/>
                   0
               </w:t>
@@ -6259,7 +6247,7 @@
                                   <w:sz w:val="18"/>
                                   <w:lang w:val="en-US"/>
                                 </w:rPr>
-                                <w:t>250,000</w:t>
+                                <w:t>90,000</w:t>
                               </w:r>
                             </w:p>
                           </w:txbxContent>
@@ -6358,7 +6346,7 @@
                                   <w:u w:val="single"/>
                                   <w:lang w:val="en-US"/>
                                 </w:rPr>
-                                <w:t xml:space="preserve">                          250,000</w:t>
+                                <w:t xml:space="preserve">                          90,000</w:t>
                               </w:r>
                               <w:r>
                                 <w:rPr>
@@ -6560,7 +6548,7 @@
                             <w:sz w:val="18"/>
                             <w:lang w:val="en-US"/>
                           </w:rPr>
-                          <w:t>250,000</w:t>
+                          <w:t>90,000</w:t>
                         </w:r>
                       </w:p>
                     </w:txbxContent>
@@ -6647,7 +6635,7 @@
                             <w:u w:val="single"/>
                             <w:lang w:val="en-US"/>
                           </w:rPr>
-                          <w:t xml:space="preserve">                          250,000</w:t>
+                          <w:t xml:space="preserve">                          90,000</w:t>
                         </w:r>
                         <w:r>
                           <w:rPr>
@@ -7160,7 +7148,7 @@
                                   <w:sz w:val="18"/>
                                   <w:lang w:val="en-US"/>
                                 </w:rPr>
-                                <w:t>dua Ratus dan lima puluh Ribu</w:t>
+                                <w:t>sembilan puluh Ribu</w:t>
                               </w:r>
                             </w:p>
                           </w:txbxContent>
@@ -7227,7 +7215,7 @@
                             <w:sz w:val="18"/>
                             <w:lang w:val="en-US"/>
                           </w:rPr>
-                          <w:t>dua Ratus dan lima puluh Ribu</w:t>
+                          <w:t>sembilan puluh Ribu</w:t>
                         </w:r>
                       </w:p>
                     </w:txbxContent>

</xml_diff>